<commit_message>
Font fix for documentation
</commit_message>
<xml_diff>
--- a/documentation/hotel-manager-documentation-tables.docx
+++ b/documentation/hotel-manager-documentation-tables.docx
@@ -5251,8 +5251,6 @@
         </w:rPr>
         <w:t>t prin intermediul telefonului sau în alte moduri.</w:t>
       </w:r>
-      <w:bookmarkStart w:id="0" w:name="_GoBack"/>
-      <w:bookmarkEnd w:id="0"/>
     </w:p>
     <w:p>
       <w:pPr>
@@ -11472,7 +11470,7 @@
             <v:path o:extrusionok="f" gradientshapeok="t" o:connecttype="rect"/>
             <o:lock v:ext="edit" aspectratio="t"/>
           </v:shapetype>
-          <v:shape id="_x0000_i1025" type="#_x0000_t75" style="width:454.5pt;height:301.5pt">
+          <v:shape id="_x0000_i1025" type="#_x0000_t75" style="width:453.9pt;height:301.75pt">
             <v:imagedata r:id="rId13" o:title="b1"/>
           </v:shape>
         </w:pict>
@@ -11529,7 +11527,7 @@
           <w:szCs w:val="24"/>
         </w:rPr>
         <w:pict>
-          <v:shape id="_x0000_i1026" type="#_x0000_t75" style="width:265.5pt;height:244.5pt">
+          <v:shape id="_x0000_i1026" type="#_x0000_t75" style="width:265.45pt;height:244.15pt">
             <v:imagedata r:id="rId14" o:title="b2"/>
           </v:shape>
         </w:pict>
@@ -11597,7 +11595,7 @@
           <w:szCs w:val="24"/>
         </w:rPr>
         <w:pict>
-          <v:shape id="_x0000_i1027" type="#_x0000_t75" style="width:429pt;height:315.75pt">
+          <v:shape id="_x0000_i1027" type="#_x0000_t75" style="width:428.85pt;height:315.55pt">
             <v:imagedata r:id="rId15" o:title="b3"/>
           </v:shape>
         </w:pict>
@@ -11674,7 +11672,7 @@
           <w:szCs w:val="24"/>
         </w:rPr>
         <w:pict>
-          <v:shape id="_x0000_i1028" type="#_x0000_t75" style="width:441pt;height:276pt">
+          <v:shape id="_x0000_i1028" type="#_x0000_t75" style="width:440.75pt;height:275.5pt">
             <v:imagedata r:id="rId16" o:title="b4"/>
           </v:shape>
         </w:pict>
@@ -11752,7 +11750,7 @@
           <w:szCs w:val="24"/>
         </w:rPr>
         <w:pict>
-          <v:shape id="_x0000_i1029" type="#_x0000_t75" style="width:453.75pt;height:195pt">
+          <v:shape id="_x0000_i1029" type="#_x0000_t75" style="width:453.9pt;height:195.35pt">
             <v:imagedata r:id="rId17" o:title="b5"/>
           </v:shape>
         </w:pict>
@@ -12102,7 +12100,7 @@
           <w:lang w:val="ro-RO"/>
         </w:rPr>
         <w:pict>
-          <v:shape id="_x0000_i1030" type="#_x0000_t75" style="width:453.75pt;height:129.75pt">
+          <v:shape id="_x0000_i1030" type="#_x0000_t75" style="width:453.9pt;height:129.6pt">
             <v:imagedata r:id="rId18" o:title="r1"/>
           </v:shape>
         </w:pict>
@@ -12195,7 +12193,7 @@
           <w:szCs w:val="24"/>
         </w:rPr>
         <w:pict>
-          <v:shape id="_x0000_i1031" type="#_x0000_t75" style="width:295.5pt;height:180.75pt">
+          <v:shape id="_x0000_i1031" type="#_x0000_t75" style="width:295.5pt;height:180.95pt">
             <v:imagedata r:id="rId19" o:title="r2"/>
           </v:shape>
         </w:pict>
@@ -12315,7 +12313,7 @@
         </w:rPr>
         <w:lastRenderedPageBreak/>
         <w:pict>
-          <v:shape id="_x0000_i1032" type="#_x0000_t75" style="width:454.5pt;height:138pt">
+          <v:shape id="_x0000_i1032" type="#_x0000_t75" style="width:454.55pt;height:137.75pt">
             <v:imagedata r:id="rId20" o:title="r3v2"/>
           </v:shape>
         </w:pict>
@@ -12392,7 +12390,7 @@
           <w:szCs w:val="24"/>
         </w:rPr>
         <w:pict>
-          <v:shape id="_x0000_i1033" type="#_x0000_t75" style="width:453.75pt;height:162pt">
+          <v:shape id="_x0000_i1033" type="#_x0000_t75" style="width:453.9pt;height:162.15pt">
             <v:imagedata r:id="rId21" o:title="r4"/>
           </v:shape>
         </w:pict>
@@ -14870,48 +14868,108 @@
                           <w:p>
                             <w:pPr>
                               <w:spacing w:before="134" w:line="240" w:lineRule="auto"/>
+                              <w:rPr>
+                                <w:rFonts w:ascii="Courier New" w:hAnsi="Courier New" w:cs="Courier New"/>
+                                <w:sz w:val="20"/>
+                                <w:szCs w:val="20"/>
+                              </w:rPr>
                             </w:pPr>
                             <w:proofErr w:type="gramStart"/>
                             <w:r>
+                              <w:rPr>
+                                <w:rFonts w:ascii="Courier New" w:hAnsi="Courier New" w:cs="Courier New"/>
+                                <w:sz w:val="20"/>
+                                <w:szCs w:val="20"/>
+                              </w:rPr>
                               <w:t>private</w:t>
                             </w:r>
                             <w:proofErr w:type="gramEnd"/>
                             <w:r>
+                              <w:rPr>
+                                <w:rFonts w:ascii="Courier New" w:hAnsi="Courier New" w:cs="Courier New"/>
+                                <w:sz w:val="20"/>
+                                <w:szCs w:val="20"/>
+                              </w:rPr>
                               <w:t xml:space="preserve"> void calculateCategoriesPrices(Set&lt;Category&gt; categories, LocalDate arrivalDate, LocalDate departureDate, String email) {</w:t>
                             </w:r>
                           </w:p>
                           <w:p>
                             <w:pPr>
                               <w:spacing w:before="134" w:line="240" w:lineRule="auto"/>
+                              <w:rPr>
+                                <w:rFonts w:ascii="Courier New" w:hAnsi="Courier New" w:cs="Courier New"/>
+                                <w:sz w:val="20"/>
+                                <w:szCs w:val="20"/>
+                              </w:rPr>
                             </w:pPr>
                             <w:r>
+                              <w:rPr>
+                                <w:rFonts w:ascii="Courier New" w:hAnsi="Courier New" w:cs="Courier New"/>
+                                <w:sz w:val="20"/>
+                                <w:szCs w:val="20"/>
+                              </w:rPr>
                               <w:t xml:space="preserve">    </w:t>
                             </w:r>
                             <w:proofErr w:type="gramStart"/>
                             <w:r>
+                              <w:rPr>
+                                <w:rFonts w:ascii="Courier New" w:hAnsi="Courier New" w:cs="Courier New"/>
+                                <w:sz w:val="20"/>
+                                <w:szCs w:val="20"/>
+                              </w:rPr>
                               <w:t>categories.forEach(</w:t>
                             </w:r>
                             <w:proofErr w:type="gramEnd"/>
                             <w:r>
+                              <w:rPr>
+                                <w:rFonts w:ascii="Courier New" w:hAnsi="Courier New" w:cs="Courier New"/>
+                                <w:sz w:val="20"/>
+                                <w:szCs w:val="20"/>
+                              </w:rPr>
                               <w:t>category -&gt;</w:t>
                             </w:r>
                           </w:p>
                           <w:p>
                             <w:pPr>
                               <w:spacing w:before="134" w:line="240" w:lineRule="auto"/>
+                              <w:rPr>
+                                <w:rFonts w:ascii="Courier New" w:hAnsi="Courier New" w:cs="Courier New"/>
+                                <w:sz w:val="20"/>
+                                <w:szCs w:val="20"/>
+                              </w:rPr>
                             </w:pPr>
                             <w:r>
+                              <w:rPr>
+                                <w:rFonts w:ascii="Courier New" w:hAnsi="Courier New" w:cs="Courier New"/>
+                                <w:sz w:val="20"/>
+                                <w:szCs w:val="20"/>
+                              </w:rPr>
                               <w:t xml:space="preserve">    </w:t>
                             </w:r>
                             <w:r>
+                              <w:rPr>
+                                <w:rFonts w:ascii="Courier New" w:hAnsi="Courier New" w:cs="Courier New"/>
+                                <w:sz w:val="20"/>
+                                <w:szCs w:val="20"/>
+                              </w:rPr>
                               <w:tab/>
                             </w:r>
                             <w:proofErr w:type="gramStart"/>
                             <w:r>
+                              <w:rPr>
+                                <w:rFonts w:ascii="Courier New" w:hAnsi="Courier New" w:cs="Courier New"/>
+                                <w:sz w:val="20"/>
+                                <w:szCs w:val="20"/>
+                              </w:rPr>
                               <w:t>categoriesPrices.put(</w:t>
                             </w:r>
                             <w:proofErr w:type="gramEnd"/>
                             <w:r>
+                              <w:rPr>
+                                <w:rFonts w:ascii="Courier New" w:hAnsi="Courier New" w:cs="Courier New"/>
+                                <w:sz w:val="20"/>
+                                <w:szCs w:val="20"/>
+                              </w:rPr>
                               <w:t>category.getName(),</w:t>
                             </w:r>
                           </w:p>
@@ -14919,13 +14977,28 @@
                             <w:pPr>
                               <w:spacing w:before="134" w:line="240" w:lineRule="auto"/>
                               <w:ind w:left="2160" w:firstLine="720"/>
+                              <w:rPr>
+                                <w:rFonts w:ascii="Courier New" w:hAnsi="Courier New" w:cs="Courier New"/>
+                                <w:sz w:val="20"/>
+                                <w:szCs w:val="20"/>
+                              </w:rPr>
                             </w:pPr>
                             <w:proofErr w:type="gramStart"/>
                             <w:r>
+                              <w:rPr>
+                                <w:rFonts w:ascii="Courier New" w:hAnsi="Courier New" w:cs="Courier New"/>
+                                <w:sz w:val="20"/>
+                                <w:szCs w:val="20"/>
+                              </w:rPr>
                               <w:t>calculateCategoryTotalBookingPrice(</w:t>
                             </w:r>
                             <w:proofErr w:type="gramEnd"/>
                             <w:r>
+                              <w:rPr>
+                                <w:rFonts w:ascii="Courier New" w:hAnsi="Courier New" w:cs="Courier New"/>
+                                <w:sz w:val="20"/>
+                                <w:szCs w:val="20"/>
+                              </w:rPr>
                               <w:t>category,</w:t>
                             </w:r>
                           </w:p>
@@ -14933,63 +15006,148 @@
                             <w:pPr>
                               <w:spacing w:before="134" w:line="240" w:lineRule="auto"/>
                               <w:ind w:firstLine="720"/>
+                              <w:rPr>
+                                <w:rFonts w:ascii="Courier New" w:hAnsi="Courier New" w:cs="Courier New"/>
+                                <w:sz w:val="20"/>
+                                <w:szCs w:val="20"/>
+                              </w:rPr>
                             </w:pPr>
                             <w:r>
+                              <w:rPr>
+                                <w:rFonts w:ascii="Courier New" w:hAnsi="Courier New" w:cs="Courier New"/>
+                                <w:sz w:val="20"/>
+                                <w:szCs w:val="20"/>
+                              </w:rPr>
                               <w:t xml:space="preserve"> </w:t>
                             </w:r>
                             <w:r>
+                              <w:rPr>
+                                <w:rFonts w:ascii="Courier New" w:hAnsi="Courier New" w:cs="Courier New"/>
+                                <w:sz w:val="20"/>
+                                <w:szCs w:val="20"/>
+                              </w:rPr>
                               <w:tab/>
                             </w:r>
                             <w:r>
+                              <w:rPr>
+                                <w:rFonts w:ascii="Courier New" w:hAnsi="Courier New" w:cs="Courier New"/>
+                                <w:sz w:val="20"/>
+                                <w:szCs w:val="20"/>
+                              </w:rPr>
                               <w:tab/>
                             </w:r>
                             <w:r>
+                              <w:rPr>
+                                <w:rFonts w:ascii="Courier New" w:hAnsi="Courier New" w:cs="Courier New"/>
+                                <w:sz w:val="20"/>
+                                <w:szCs w:val="20"/>
+                              </w:rPr>
                               <w:tab/>
                             </w:r>
                             <w:r>
+                              <w:rPr>
+                                <w:rFonts w:ascii="Courier New" w:hAnsi="Courier New" w:cs="Courier New"/>
+                                <w:sz w:val="20"/>
+                                <w:szCs w:val="20"/>
+                              </w:rPr>
                               <w:tab/>
                             </w:r>
                             <w:r>
+                              <w:rPr>
+                                <w:rFonts w:ascii="Courier New" w:hAnsi="Courier New" w:cs="Courier New"/>
+                                <w:sz w:val="20"/>
+                                <w:szCs w:val="20"/>
+                              </w:rPr>
                               <w:tab/>
                             </w:r>
                             <w:r>
+                              <w:rPr>
+                                <w:rFonts w:ascii="Courier New" w:hAnsi="Courier New" w:cs="Courier New"/>
+                                <w:sz w:val="20"/>
+                                <w:szCs w:val="20"/>
+                              </w:rPr>
                               <w:tab/>
                             </w:r>
                             <w:proofErr w:type="gramStart"/>
                             <w:r>
+                              <w:rPr>
+                                <w:rFonts w:ascii="Courier New" w:hAnsi="Courier New" w:cs="Courier New"/>
+                                <w:sz w:val="20"/>
+                                <w:szCs w:val="20"/>
+                              </w:rPr>
                               <w:t>arrivalDate</w:t>
                             </w:r>
                             <w:proofErr w:type="gramEnd"/>
                             <w:r>
+                              <w:rPr>
+                                <w:rFonts w:ascii="Courier New" w:hAnsi="Courier New" w:cs="Courier New"/>
+                                <w:sz w:val="20"/>
+                                <w:szCs w:val="20"/>
+                              </w:rPr>
                               <w:t>, departureDate, email))</w:t>
                             </w:r>
                           </w:p>
                           <w:p>
                             <w:pPr>
                               <w:spacing w:before="134" w:line="240" w:lineRule="auto"/>
+                              <w:rPr>
+                                <w:rFonts w:ascii="Courier New" w:hAnsi="Courier New" w:cs="Courier New"/>
+                                <w:sz w:val="20"/>
+                                <w:szCs w:val="20"/>
+                              </w:rPr>
                             </w:pPr>
                             <w:r>
+                              <w:rPr>
+                                <w:rFonts w:ascii="Courier New" w:hAnsi="Courier New" w:cs="Courier New"/>
+                                <w:sz w:val="20"/>
+                                <w:szCs w:val="20"/>
+                              </w:rPr>
                               <w:t xml:space="preserve">    );</w:t>
                             </w:r>
                           </w:p>
                           <w:p>
                             <w:pPr>
                               <w:spacing w:before="134" w:line="240" w:lineRule="auto"/>
+                              <w:rPr>
+                                <w:rFonts w:ascii="Courier New" w:hAnsi="Courier New" w:cs="Courier New"/>
+                                <w:sz w:val="20"/>
+                                <w:szCs w:val="20"/>
+                              </w:rPr>
                             </w:pPr>
                             <w:r>
+                              <w:rPr>
+                                <w:rFonts w:ascii="Courier New" w:hAnsi="Courier New" w:cs="Courier New"/>
+                                <w:sz w:val="20"/>
+                                <w:szCs w:val="20"/>
+                              </w:rPr>
                               <w:t>}</w:t>
                             </w:r>
                           </w:p>
                           <w:p>
                             <w:pPr>
                               <w:spacing w:before="134" w:line="240" w:lineRule="auto"/>
+                              <w:rPr>
+                                <w:rFonts w:ascii="Courier New" w:hAnsi="Courier New" w:cs="Courier New"/>
+                                <w:sz w:val="20"/>
+                                <w:szCs w:val="20"/>
+                              </w:rPr>
                             </w:pPr>
                             <w:proofErr w:type="gramStart"/>
                             <w:r>
+                              <w:rPr>
+                                <w:rFonts w:ascii="Courier New" w:hAnsi="Courier New" w:cs="Courier New"/>
+                                <w:sz w:val="20"/>
+                                <w:szCs w:val="20"/>
+                              </w:rPr>
                               <w:t>private</w:t>
                             </w:r>
                             <w:proofErr w:type="gramEnd"/>
                             <w:r>
+                              <w:rPr>
+                                <w:rFonts w:ascii="Courier New" w:hAnsi="Courier New" w:cs="Courier New"/>
+                                <w:sz w:val="20"/>
+                                <w:szCs w:val="20"/>
+                              </w:rPr>
                               <w:t xml:space="preserve"> Double calculateCategoryTotalBookingPrice(Category category, </w:t>
                             </w:r>
                           </w:p>
@@ -14997,32 +15155,72 @@
                             <w:pPr>
                               <w:spacing w:before="134" w:line="240" w:lineRule="auto"/>
                               <w:ind w:left="720" w:firstLine="720"/>
+                              <w:rPr>
+                                <w:rFonts w:ascii="Courier New" w:hAnsi="Courier New" w:cs="Courier New"/>
+                                <w:sz w:val="20"/>
+                                <w:szCs w:val="20"/>
+                              </w:rPr>
                             </w:pPr>
                             <w:r>
+                              <w:rPr>
+                                <w:rFonts w:ascii="Courier New" w:hAnsi="Courier New" w:cs="Courier New"/>
+                                <w:sz w:val="20"/>
+                                <w:szCs w:val="20"/>
+                              </w:rPr>
                               <w:t>LocalDate arrivalDate, LocalDate departureDate, String email) {</w:t>
                             </w:r>
                           </w:p>
                           <w:p>
                             <w:pPr>
                               <w:spacing w:before="134" w:line="240" w:lineRule="auto"/>
+                              <w:rPr>
+                                <w:rFonts w:ascii="Courier New" w:hAnsi="Courier New" w:cs="Courier New"/>
+                                <w:sz w:val="20"/>
+                                <w:szCs w:val="20"/>
+                              </w:rPr>
                             </w:pPr>
                             <w:r>
+                              <w:rPr>
+                                <w:rFonts w:ascii="Courier New" w:hAnsi="Courier New" w:cs="Courier New"/>
+                                <w:sz w:val="20"/>
+                                <w:szCs w:val="20"/>
+                              </w:rPr>
                               <w:t xml:space="preserve">    Double totalPrice = 0.0;</w:t>
                             </w:r>
                           </w:p>
                           <w:p>
                             <w:pPr>
                               <w:spacing w:before="134" w:line="240" w:lineRule="auto"/>
+                              <w:rPr>
+                                <w:rFonts w:ascii="Courier New" w:hAnsi="Courier New" w:cs="Courier New"/>
+                                <w:sz w:val="20"/>
+                                <w:szCs w:val="20"/>
+                              </w:rPr>
                             </w:pPr>
                             <w:r>
+                              <w:rPr>
+                                <w:rFonts w:ascii="Courier New" w:hAnsi="Courier New" w:cs="Courier New"/>
+                                <w:sz w:val="20"/>
+                                <w:szCs w:val="20"/>
+                              </w:rPr>
                               <w:t xml:space="preserve">    </w:t>
                             </w:r>
                             <w:proofErr w:type="gramStart"/>
                             <w:r>
+                              <w:rPr>
+                                <w:rFonts w:ascii="Courier New" w:hAnsi="Courier New" w:cs="Courier New"/>
+                                <w:sz w:val="20"/>
+                                <w:szCs w:val="20"/>
+                              </w:rPr>
                               <w:t>for</w:t>
                             </w:r>
                             <w:proofErr w:type="gramEnd"/>
                             <w:r>
+                              <w:rPr>
+                                <w:rFonts w:ascii="Courier New" w:hAnsi="Courier New" w:cs="Courier New"/>
+                                <w:sz w:val="20"/>
+                                <w:szCs w:val="20"/>
+                              </w:rPr>
                               <w:t xml:space="preserve"> (LocalDate date = arrivalDate; date.isBefore(departureDate); </w:t>
                             </w:r>
                           </w:p>
@@ -15030,109 +15228,244 @@
                             <w:pPr>
                               <w:spacing w:before="134" w:line="240" w:lineRule="auto"/>
                               <w:ind w:left="5040"/>
+                              <w:rPr>
+                                <w:rFonts w:ascii="Courier New" w:hAnsi="Courier New" w:cs="Courier New"/>
+                                <w:sz w:val="20"/>
+                                <w:szCs w:val="20"/>
+                              </w:rPr>
                             </w:pPr>
                             <w:proofErr w:type="gramStart"/>
                             <w:r>
+                              <w:rPr>
+                                <w:rFonts w:ascii="Courier New" w:hAnsi="Courier New" w:cs="Courier New"/>
+                                <w:sz w:val="20"/>
+                                <w:szCs w:val="20"/>
+                              </w:rPr>
                               <w:t>date</w:t>
                             </w:r>
                             <w:proofErr w:type="gramEnd"/>
                             <w:r>
+                              <w:rPr>
+                                <w:rFonts w:ascii="Courier New" w:hAnsi="Courier New" w:cs="Courier New"/>
+                                <w:sz w:val="20"/>
+                                <w:szCs w:val="20"/>
+                              </w:rPr>
                               <w:t xml:space="preserve"> = date.plusDays(1)) {</w:t>
                             </w:r>
                           </w:p>
                           <w:p>
                             <w:pPr>
                               <w:spacing w:before="134" w:line="240" w:lineRule="auto"/>
+                              <w:rPr>
+                                <w:rFonts w:ascii="Courier New" w:hAnsi="Courier New" w:cs="Courier New"/>
+                                <w:sz w:val="20"/>
+                                <w:szCs w:val="20"/>
+                              </w:rPr>
                             </w:pPr>
                             <w:r>
+                              <w:rPr>
+                                <w:rFonts w:ascii="Courier New" w:hAnsi="Courier New" w:cs="Courier New"/>
+                                <w:sz w:val="20"/>
+                                <w:szCs w:val="20"/>
+                              </w:rPr>
                               <w:t xml:space="preserve">        </w:t>
                             </w:r>
                             <w:proofErr w:type="gramStart"/>
                             <w:r>
+                              <w:rPr>
+                                <w:rFonts w:ascii="Courier New" w:hAnsi="Courier New" w:cs="Courier New"/>
+                                <w:sz w:val="20"/>
+                                <w:szCs w:val="20"/>
+                              </w:rPr>
                               <w:t>totalPrice</w:t>
                             </w:r>
                             <w:proofErr w:type="gramEnd"/>
                             <w:r>
+                              <w:rPr>
+                                <w:rFonts w:ascii="Courier New" w:hAnsi="Courier New" w:cs="Courier New"/>
+                                <w:sz w:val="20"/>
+                                <w:szCs w:val="20"/>
+                              </w:rPr>
                               <w:t xml:space="preserve"> += getBookingPriceForDayByCategory(category, date);</w:t>
                             </w:r>
                           </w:p>
                           <w:p>
                             <w:pPr>
                               <w:spacing w:before="134" w:line="240" w:lineRule="auto"/>
+                              <w:rPr>
+                                <w:rFonts w:ascii="Courier New" w:hAnsi="Courier New" w:cs="Courier New"/>
+                                <w:sz w:val="20"/>
+                                <w:szCs w:val="20"/>
+                              </w:rPr>
                             </w:pPr>
                             <w:r>
+                              <w:rPr>
+                                <w:rFonts w:ascii="Courier New" w:hAnsi="Courier New" w:cs="Courier New"/>
+                                <w:sz w:val="20"/>
+                                <w:szCs w:val="20"/>
+                              </w:rPr>
                               <w:t xml:space="preserve">    }</w:t>
                             </w:r>
                           </w:p>
                           <w:p>
                             <w:pPr>
                               <w:spacing w:before="134" w:line="240" w:lineRule="auto"/>
+                              <w:rPr>
+                                <w:rFonts w:ascii="Courier New" w:hAnsi="Courier New" w:cs="Courier New"/>
+                                <w:sz w:val="20"/>
+                                <w:szCs w:val="20"/>
+                              </w:rPr>
                             </w:pPr>
                             <w:r>
+                              <w:rPr>
+                                <w:rFonts w:ascii="Courier New" w:hAnsi="Courier New" w:cs="Courier New"/>
+                                <w:sz w:val="20"/>
+                                <w:szCs w:val="20"/>
+                              </w:rPr>
                               <w:t xml:space="preserve">   </w:t>
                             </w:r>
                             <w:proofErr w:type="gramStart"/>
                             <w:r>
+                              <w:rPr>
+                                <w:rFonts w:ascii="Courier New" w:hAnsi="Courier New" w:cs="Courier New"/>
+                                <w:sz w:val="20"/>
+                                <w:szCs w:val="20"/>
+                              </w:rPr>
                               <w:t>totalPrice</w:t>
                             </w:r>
                             <w:proofErr w:type="gramEnd"/>
                             <w:r>
+                              <w:rPr>
+                                <w:rFonts w:ascii="Courier New" w:hAnsi="Courier New" w:cs="Courier New"/>
+                                <w:sz w:val="20"/>
+                                <w:szCs w:val="20"/>
+                              </w:rPr>
                               <w:t>*=getPriceRemainingPercentageByNumberOfBookingDays(arrivalDate, departureDate);</w:t>
                             </w:r>
                           </w:p>
                           <w:p>
                             <w:pPr>
                               <w:spacing w:before="134" w:line="240" w:lineRule="auto"/>
+                              <w:rPr>
+                                <w:rFonts w:ascii="Courier New" w:hAnsi="Courier New" w:cs="Courier New"/>
+                                <w:sz w:val="20"/>
+                                <w:szCs w:val="20"/>
+                              </w:rPr>
                             </w:pPr>
                             <w:r>
+                              <w:rPr>
+                                <w:rFonts w:ascii="Courier New" w:hAnsi="Courier New" w:cs="Courier New"/>
+                                <w:sz w:val="20"/>
+                                <w:szCs w:val="20"/>
+                              </w:rPr>
                               <w:t xml:space="preserve">    </w:t>
                             </w:r>
                             <w:proofErr w:type="gramStart"/>
                             <w:r>
+                              <w:rPr>
+                                <w:rFonts w:ascii="Courier New" w:hAnsi="Courier New" w:cs="Courier New"/>
+                                <w:sz w:val="20"/>
+                                <w:szCs w:val="20"/>
+                              </w:rPr>
                               <w:t>totalPrice</w:t>
                             </w:r>
                             <w:proofErr w:type="gramEnd"/>
                             <w:r>
+                              <w:rPr>
+                                <w:rFonts w:ascii="Courier New" w:hAnsi="Courier New" w:cs="Courier New"/>
+                                <w:sz w:val="20"/>
+                                <w:szCs w:val="20"/>
+                              </w:rPr>
                               <w:t xml:space="preserve"> *= getPriceIncreasePercentageByNumberOfBookingInLastDay();</w:t>
                             </w:r>
                           </w:p>
                           <w:p>
                             <w:pPr>
                               <w:spacing w:before="134" w:line="240" w:lineRule="auto"/>
+                              <w:rPr>
+                                <w:rFonts w:ascii="Courier New" w:hAnsi="Courier New" w:cs="Courier New"/>
+                                <w:sz w:val="20"/>
+                                <w:szCs w:val="20"/>
+                              </w:rPr>
                             </w:pPr>
                             <w:r>
+                              <w:rPr>
+                                <w:rFonts w:ascii="Courier New" w:hAnsi="Courier New" w:cs="Courier New"/>
+                                <w:sz w:val="20"/>
+                                <w:szCs w:val="20"/>
+                              </w:rPr>
                               <w:t xml:space="preserve">    </w:t>
                             </w:r>
                             <w:proofErr w:type="gramStart"/>
                             <w:r>
+                              <w:rPr>
+                                <w:rFonts w:ascii="Courier New" w:hAnsi="Courier New" w:cs="Courier New"/>
+                                <w:sz w:val="20"/>
+                                <w:szCs w:val="20"/>
+                              </w:rPr>
                               <w:t>totalPrice</w:t>
                             </w:r>
                             <w:proofErr w:type="gramEnd"/>
                             <w:r>
+                              <w:rPr>
+                                <w:rFonts w:ascii="Courier New" w:hAnsi="Courier New" w:cs="Courier New"/>
+                                <w:sz w:val="20"/>
+                                <w:szCs w:val="20"/>
+                              </w:rPr>
                               <w:t>*=getPriceDiscountPercentageByCustomerPreviousBookings(email);</w:t>
                             </w:r>
                           </w:p>
                           <w:p>
                             <w:pPr>
                               <w:spacing w:before="134" w:line="240" w:lineRule="auto"/>
+                              <w:rPr>
+                                <w:rFonts w:ascii="Courier New" w:hAnsi="Courier New" w:cs="Courier New"/>
+                                <w:sz w:val="20"/>
+                                <w:szCs w:val="20"/>
+                              </w:rPr>
                             </w:pPr>
                             <w:r>
+                              <w:rPr>
+                                <w:rFonts w:ascii="Courier New" w:hAnsi="Courier New" w:cs="Courier New"/>
+                                <w:sz w:val="20"/>
+                                <w:szCs w:val="20"/>
+                              </w:rPr>
                               <w:t xml:space="preserve">    </w:t>
                             </w:r>
                             <w:proofErr w:type="gramStart"/>
                             <w:r>
+                              <w:rPr>
+                                <w:rFonts w:ascii="Courier New" w:hAnsi="Courier New" w:cs="Courier New"/>
+                                <w:sz w:val="20"/>
+                                <w:szCs w:val="20"/>
+                              </w:rPr>
                               <w:t>return</w:t>
                             </w:r>
                             <w:proofErr w:type="gramEnd"/>
                             <w:r>
+                              <w:rPr>
+                                <w:rFonts w:ascii="Courier New" w:hAnsi="Courier New" w:cs="Courier New"/>
+                                <w:sz w:val="20"/>
+                                <w:szCs w:val="20"/>
+                              </w:rPr>
                               <w:t xml:space="preserve"> Precision.round(totalPrice, 2);</w:t>
                             </w:r>
                           </w:p>
                           <w:p>
                             <w:pPr>
                               <w:spacing w:before="134" w:line="240" w:lineRule="auto"/>
+                              <w:rPr>
+                                <w:rFonts w:ascii="Courier New" w:hAnsi="Courier New" w:cs="Courier New"/>
+                                <w:sz w:val="20"/>
+                                <w:szCs w:val="20"/>
+                              </w:rPr>
                             </w:pPr>
                             <w:r>
+                              <w:rPr>
+                                <w:rFonts w:ascii="Courier New" w:hAnsi="Courier New" w:cs="Courier New"/>
+                                <w:sz w:val="20"/>
+                                <w:szCs w:val="20"/>
+                              </w:rPr>
                               <w:t>}</w:t>
                             </w:r>
                           </w:p>
@@ -15155,54 +15488,118 @@
           </mc:Choice>
           <mc:Fallback>
             <w:pict>
+              <v:shapetype id="_x0000_t202" coordsize="21600,21600" o:spt="202" path="m,l,21600r21600,l21600,xe">
+                <v:stroke joinstyle="miter"/>
+                <v:path gradientshapeok="t" o:connecttype="rect"/>
+              </v:shapetype>
               <v:shape id="Text Box 22" o:spid="_x0000_s1038" type="#_x0000_t202" style="position:absolute;left:0;text-align:left;margin-left:84pt;margin-top:6.1pt;width:459.75pt;height:489.75pt;z-index:-251626496;visibility:visible;mso-wrap-style:square;mso-width-percent:0;mso-height-percent:0;mso-wrap-distance-left:0;mso-wrap-distance-top:0;mso-wrap-distance-right:0;mso-wrap-distance-bottom:0;mso-position-horizontal:absolute;mso-position-horizontal-relative:page;mso-position-vertical:absolute;mso-position-vertical-relative:text;mso-width-percent:0;mso-height-percent:0;mso-width-relative:page;mso-height-relative:page;v-text-anchor:top" o:gfxdata="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" filled="f" strokeweight=".26481mm">
                 <v:textbox inset="0,0,0,0">
                   <w:txbxContent>
                     <w:p>
                       <w:pPr>
                         <w:spacing w:before="134" w:line="240" w:lineRule="auto"/>
+                        <w:rPr>
+                          <w:rFonts w:ascii="Courier New" w:hAnsi="Courier New" w:cs="Courier New"/>
+                          <w:sz w:val="20"/>
+                          <w:szCs w:val="20"/>
+                        </w:rPr>
                       </w:pPr>
                       <w:proofErr w:type="gramStart"/>
                       <w:r>
+                        <w:rPr>
+                          <w:rFonts w:ascii="Courier New" w:hAnsi="Courier New" w:cs="Courier New"/>
+                          <w:sz w:val="20"/>
+                          <w:szCs w:val="20"/>
+                        </w:rPr>
                         <w:t>private</w:t>
                       </w:r>
                       <w:proofErr w:type="gramEnd"/>
                       <w:r>
+                        <w:rPr>
+                          <w:rFonts w:ascii="Courier New" w:hAnsi="Courier New" w:cs="Courier New"/>
+                          <w:sz w:val="20"/>
+                          <w:szCs w:val="20"/>
+                        </w:rPr>
                         <w:t xml:space="preserve"> void calculateCategoriesPrices(Set&lt;Category&gt; categories, LocalDate arrivalDate, LocalDate departureDate, String email) {</w:t>
                       </w:r>
                     </w:p>
                     <w:p>
                       <w:pPr>
                         <w:spacing w:before="134" w:line="240" w:lineRule="auto"/>
+                        <w:rPr>
+                          <w:rFonts w:ascii="Courier New" w:hAnsi="Courier New" w:cs="Courier New"/>
+                          <w:sz w:val="20"/>
+                          <w:szCs w:val="20"/>
+                        </w:rPr>
                       </w:pPr>
                       <w:r>
+                        <w:rPr>
+                          <w:rFonts w:ascii="Courier New" w:hAnsi="Courier New" w:cs="Courier New"/>
+                          <w:sz w:val="20"/>
+                          <w:szCs w:val="20"/>
+                        </w:rPr>
                         <w:t xml:space="preserve">    </w:t>
                       </w:r>
                       <w:proofErr w:type="gramStart"/>
                       <w:r>
+                        <w:rPr>
+                          <w:rFonts w:ascii="Courier New" w:hAnsi="Courier New" w:cs="Courier New"/>
+                          <w:sz w:val="20"/>
+                          <w:szCs w:val="20"/>
+                        </w:rPr>
                         <w:t>categories.forEach(</w:t>
                       </w:r>
                       <w:proofErr w:type="gramEnd"/>
                       <w:r>
+                        <w:rPr>
+                          <w:rFonts w:ascii="Courier New" w:hAnsi="Courier New" w:cs="Courier New"/>
+                          <w:sz w:val="20"/>
+                          <w:szCs w:val="20"/>
+                        </w:rPr>
                         <w:t>category -&gt;</w:t>
                       </w:r>
                     </w:p>
                     <w:p>
                       <w:pPr>
                         <w:spacing w:before="134" w:line="240" w:lineRule="auto"/>
+                        <w:rPr>
+                          <w:rFonts w:ascii="Courier New" w:hAnsi="Courier New" w:cs="Courier New"/>
+                          <w:sz w:val="20"/>
+                          <w:szCs w:val="20"/>
+                        </w:rPr>
                       </w:pPr>
                       <w:r>
+                        <w:rPr>
+                          <w:rFonts w:ascii="Courier New" w:hAnsi="Courier New" w:cs="Courier New"/>
+                          <w:sz w:val="20"/>
+                          <w:szCs w:val="20"/>
+                        </w:rPr>
                         <w:t xml:space="preserve">    </w:t>
                       </w:r>
                       <w:r>
+                        <w:rPr>
+                          <w:rFonts w:ascii="Courier New" w:hAnsi="Courier New" w:cs="Courier New"/>
+                          <w:sz w:val="20"/>
+                          <w:szCs w:val="20"/>
+                        </w:rPr>
                         <w:tab/>
                       </w:r>
                       <w:proofErr w:type="gramStart"/>
                       <w:r>
+                        <w:rPr>
+                          <w:rFonts w:ascii="Courier New" w:hAnsi="Courier New" w:cs="Courier New"/>
+                          <w:sz w:val="20"/>
+                          <w:szCs w:val="20"/>
+                        </w:rPr>
                         <w:t>categoriesPrices.put(</w:t>
                       </w:r>
                       <w:proofErr w:type="gramEnd"/>
                       <w:r>
+                        <w:rPr>
+                          <w:rFonts w:ascii="Courier New" w:hAnsi="Courier New" w:cs="Courier New"/>
+                          <w:sz w:val="20"/>
+                          <w:szCs w:val="20"/>
+                        </w:rPr>
                         <w:t>category.getName(),</w:t>
                       </w:r>
                     </w:p>
@@ -15210,13 +15607,28 @@
                       <w:pPr>
                         <w:spacing w:before="134" w:line="240" w:lineRule="auto"/>
                         <w:ind w:left="2160" w:firstLine="720"/>
+                        <w:rPr>
+                          <w:rFonts w:ascii="Courier New" w:hAnsi="Courier New" w:cs="Courier New"/>
+                          <w:sz w:val="20"/>
+                          <w:szCs w:val="20"/>
+                        </w:rPr>
                       </w:pPr>
                       <w:proofErr w:type="gramStart"/>
                       <w:r>
+                        <w:rPr>
+                          <w:rFonts w:ascii="Courier New" w:hAnsi="Courier New" w:cs="Courier New"/>
+                          <w:sz w:val="20"/>
+                          <w:szCs w:val="20"/>
+                        </w:rPr>
                         <w:t>calculateCategoryTotalBookingPrice(</w:t>
                       </w:r>
                       <w:proofErr w:type="gramEnd"/>
                       <w:r>
+                        <w:rPr>
+                          <w:rFonts w:ascii="Courier New" w:hAnsi="Courier New" w:cs="Courier New"/>
+                          <w:sz w:val="20"/>
+                          <w:szCs w:val="20"/>
+                        </w:rPr>
                         <w:t>category,</w:t>
                       </w:r>
                     </w:p>
@@ -15224,63 +15636,148 @@
                       <w:pPr>
                         <w:spacing w:before="134" w:line="240" w:lineRule="auto"/>
                         <w:ind w:firstLine="720"/>
+                        <w:rPr>
+                          <w:rFonts w:ascii="Courier New" w:hAnsi="Courier New" w:cs="Courier New"/>
+                          <w:sz w:val="20"/>
+                          <w:szCs w:val="20"/>
+                        </w:rPr>
                       </w:pPr>
                       <w:r>
+                        <w:rPr>
+                          <w:rFonts w:ascii="Courier New" w:hAnsi="Courier New" w:cs="Courier New"/>
+                          <w:sz w:val="20"/>
+                          <w:szCs w:val="20"/>
+                        </w:rPr>
                         <w:t xml:space="preserve"> </w:t>
                       </w:r>
                       <w:r>
+                        <w:rPr>
+                          <w:rFonts w:ascii="Courier New" w:hAnsi="Courier New" w:cs="Courier New"/>
+                          <w:sz w:val="20"/>
+                          <w:szCs w:val="20"/>
+                        </w:rPr>
                         <w:tab/>
                       </w:r>
                       <w:r>
+                        <w:rPr>
+                          <w:rFonts w:ascii="Courier New" w:hAnsi="Courier New" w:cs="Courier New"/>
+                          <w:sz w:val="20"/>
+                          <w:szCs w:val="20"/>
+                        </w:rPr>
                         <w:tab/>
                       </w:r>
                       <w:r>
+                        <w:rPr>
+                          <w:rFonts w:ascii="Courier New" w:hAnsi="Courier New" w:cs="Courier New"/>
+                          <w:sz w:val="20"/>
+                          <w:szCs w:val="20"/>
+                        </w:rPr>
                         <w:tab/>
                       </w:r>
                       <w:r>
+                        <w:rPr>
+                          <w:rFonts w:ascii="Courier New" w:hAnsi="Courier New" w:cs="Courier New"/>
+                          <w:sz w:val="20"/>
+                          <w:szCs w:val="20"/>
+                        </w:rPr>
                         <w:tab/>
                       </w:r>
                       <w:r>
+                        <w:rPr>
+                          <w:rFonts w:ascii="Courier New" w:hAnsi="Courier New" w:cs="Courier New"/>
+                          <w:sz w:val="20"/>
+                          <w:szCs w:val="20"/>
+                        </w:rPr>
                         <w:tab/>
                       </w:r>
                       <w:r>
+                        <w:rPr>
+                          <w:rFonts w:ascii="Courier New" w:hAnsi="Courier New" w:cs="Courier New"/>
+                          <w:sz w:val="20"/>
+                          <w:szCs w:val="20"/>
+                        </w:rPr>
                         <w:tab/>
                       </w:r>
                       <w:proofErr w:type="gramStart"/>
                       <w:r>
+                        <w:rPr>
+                          <w:rFonts w:ascii="Courier New" w:hAnsi="Courier New" w:cs="Courier New"/>
+                          <w:sz w:val="20"/>
+                          <w:szCs w:val="20"/>
+                        </w:rPr>
                         <w:t>arrivalDate</w:t>
                       </w:r>
                       <w:proofErr w:type="gramEnd"/>
                       <w:r>
+                        <w:rPr>
+                          <w:rFonts w:ascii="Courier New" w:hAnsi="Courier New" w:cs="Courier New"/>
+                          <w:sz w:val="20"/>
+                          <w:szCs w:val="20"/>
+                        </w:rPr>
                         <w:t>, departureDate, email))</w:t>
                       </w:r>
                     </w:p>
                     <w:p>
                       <w:pPr>
                         <w:spacing w:before="134" w:line="240" w:lineRule="auto"/>
+                        <w:rPr>
+                          <w:rFonts w:ascii="Courier New" w:hAnsi="Courier New" w:cs="Courier New"/>
+                          <w:sz w:val="20"/>
+                          <w:szCs w:val="20"/>
+                        </w:rPr>
                       </w:pPr>
                       <w:r>
+                        <w:rPr>
+                          <w:rFonts w:ascii="Courier New" w:hAnsi="Courier New" w:cs="Courier New"/>
+                          <w:sz w:val="20"/>
+                          <w:szCs w:val="20"/>
+                        </w:rPr>
                         <w:t xml:space="preserve">    );</w:t>
                       </w:r>
                     </w:p>
                     <w:p>
                       <w:pPr>
                         <w:spacing w:before="134" w:line="240" w:lineRule="auto"/>
+                        <w:rPr>
+                          <w:rFonts w:ascii="Courier New" w:hAnsi="Courier New" w:cs="Courier New"/>
+                          <w:sz w:val="20"/>
+                          <w:szCs w:val="20"/>
+                        </w:rPr>
                       </w:pPr>
                       <w:r>
+                        <w:rPr>
+                          <w:rFonts w:ascii="Courier New" w:hAnsi="Courier New" w:cs="Courier New"/>
+                          <w:sz w:val="20"/>
+                          <w:szCs w:val="20"/>
+                        </w:rPr>
                         <w:t>}</w:t>
                       </w:r>
                     </w:p>
                     <w:p>
                       <w:pPr>
                         <w:spacing w:before="134" w:line="240" w:lineRule="auto"/>
+                        <w:rPr>
+                          <w:rFonts w:ascii="Courier New" w:hAnsi="Courier New" w:cs="Courier New"/>
+                          <w:sz w:val="20"/>
+                          <w:szCs w:val="20"/>
+                        </w:rPr>
                       </w:pPr>
                       <w:proofErr w:type="gramStart"/>
                       <w:r>
+                        <w:rPr>
+                          <w:rFonts w:ascii="Courier New" w:hAnsi="Courier New" w:cs="Courier New"/>
+                          <w:sz w:val="20"/>
+                          <w:szCs w:val="20"/>
+                        </w:rPr>
                         <w:t>private</w:t>
                       </w:r>
                       <w:proofErr w:type="gramEnd"/>
                       <w:r>
+                        <w:rPr>
+                          <w:rFonts w:ascii="Courier New" w:hAnsi="Courier New" w:cs="Courier New"/>
+                          <w:sz w:val="20"/>
+                          <w:szCs w:val="20"/>
+                        </w:rPr>
                         <w:t xml:space="preserve"> Double calculateCategoryTotalBookingPrice(Category category, </w:t>
                       </w:r>
                     </w:p>
@@ -15288,32 +15785,72 @@
                       <w:pPr>
                         <w:spacing w:before="134" w:line="240" w:lineRule="auto"/>
                         <w:ind w:left="720" w:firstLine="720"/>
+                        <w:rPr>
+                          <w:rFonts w:ascii="Courier New" w:hAnsi="Courier New" w:cs="Courier New"/>
+                          <w:sz w:val="20"/>
+                          <w:szCs w:val="20"/>
+                        </w:rPr>
                       </w:pPr>
                       <w:r>
+                        <w:rPr>
+                          <w:rFonts w:ascii="Courier New" w:hAnsi="Courier New" w:cs="Courier New"/>
+                          <w:sz w:val="20"/>
+                          <w:szCs w:val="20"/>
+                        </w:rPr>
                         <w:t>LocalDate arrivalDate, LocalDate departureDate, String email) {</w:t>
                       </w:r>
                     </w:p>
                     <w:p>
                       <w:pPr>
                         <w:spacing w:before="134" w:line="240" w:lineRule="auto"/>
+                        <w:rPr>
+                          <w:rFonts w:ascii="Courier New" w:hAnsi="Courier New" w:cs="Courier New"/>
+                          <w:sz w:val="20"/>
+                          <w:szCs w:val="20"/>
+                        </w:rPr>
                       </w:pPr>
                       <w:r>
+                        <w:rPr>
+                          <w:rFonts w:ascii="Courier New" w:hAnsi="Courier New" w:cs="Courier New"/>
+                          <w:sz w:val="20"/>
+                          <w:szCs w:val="20"/>
+                        </w:rPr>
                         <w:t xml:space="preserve">    Double totalPrice = 0.0;</w:t>
                       </w:r>
                     </w:p>
                     <w:p>
                       <w:pPr>
                         <w:spacing w:before="134" w:line="240" w:lineRule="auto"/>
+                        <w:rPr>
+                          <w:rFonts w:ascii="Courier New" w:hAnsi="Courier New" w:cs="Courier New"/>
+                          <w:sz w:val="20"/>
+                          <w:szCs w:val="20"/>
+                        </w:rPr>
                       </w:pPr>
                       <w:r>
+                        <w:rPr>
+                          <w:rFonts w:ascii="Courier New" w:hAnsi="Courier New" w:cs="Courier New"/>
+                          <w:sz w:val="20"/>
+                          <w:szCs w:val="20"/>
+                        </w:rPr>
                         <w:t xml:space="preserve">    </w:t>
                       </w:r>
                       <w:proofErr w:type="gramStart"/>
                       <w:r>
+                        <w:rPr>
+                          <w:rFonts w:ascii="Courier New" w:hAnsi="Courier New" w:cs="Courier New"/>
+                          <w:sz w:val="20"/>
+                          <w:szCs w:val="20"/>
+                        </w:rPr>
                         <w:t>for</w:t>
                       </w:r>
                       <w:proofErr w:type="gramEnd"/>
                       <w:r>
+                        <w:rPr>
+                          <w:rFonts w:ascii="Courier New" w:hAnsi="Courier New" w:cs="Courier New"/>
+                          <w:sz w:val="20"/>
+                          <w:szCs w:val="20"/>
+                        </w:rPr>
                         <w:t xml:space="preserve"> (LocalDate date = arrivalDate; date.isBefore(departureDate); </w:t>
                       </w:r>
                     </w:p>
@@ -15321,109 +15858,244 @@
                       <w:pPr>
                         <w:spacing w:before="134" w:line="240" w:lineRule="auto"/>
                         <w:ind w:left="5040"/>
+                        <w:rPr>
+                          <w:rFonts w:ascii="Courier New" w:hAnsi="Courier New" w:cs="Courier New"/>
+                          <w:sz w:val="20"/>
+                          <w:szCs w:val="20"/>
+                        </w:rPr>
                       </w:pPr>
                       <w:proofErr w:type="gramStart"/>
                       <w:r>
+                        <w:rPr>
+                          <w:rFonts w:ascii="Courier New" w:hAnsi="Courier New" w:cs="Courier New"/>
+                          <w:sz w:val="20"/>
+                          <w:szCs w:val="20"/>
+                        </w:rPr>
                         <w:t>date</w:t>
                       </w:r>
                       <w:proofErr w:type="gramEnd"/>
                       <w:r>
+                        <w:rPr>
+                          <w:rFonts w:ascii="Courier New" w:hAnsi="Courier New" w:cs="Courier New"/>
+                          <w:sz w:val="20"/>
+                          <w:szCs w:val="20"/>
+                        </w:rPr>
                         <w:t xml:space="preserve"> = date.plusDays(1)) {</w:t>
                       </w:r>
                     </w:p>
                     <w:p>
                       <w:pPr>
                         <w:spacing w:before="134" w:line="240" w:lineRule="auto"/>
+                        <w:rPr>
+                          <w:rFonts w:ascii="Courier New" w:hAnsi="Courier New" w:cs="Courier New"/>
+                          <w:sz w:val="20"/>
+                          <w:szCs w:val="20"/>
+                        </w:rPr>
                       </w:pPr>
                       <w:r>
+                        <w:rPr>
+                          <w:rFonts w:ascii="Courier New" w:hAnsi="Courier New" w:cs="Courier New"/>
+                          <w:sz w:val="20"/>
+                          <w:szCs w:val="20"/>
+                        </w:rPr>
                         <w:t xml:space="preserve">        </w:t>
                       </w:r>
                       <w:proofErr w:type="gramStart"/>
                       <w:r>
+                        <w:rPr>
+                          <w:rFonts w:ascii="Courier New" w:hAnsi="Courier New" w:cs="Courier New"/>
+                          <w:sz w:val="20"/>
+                          <w:szCs w:val="20"/>
+                        </w:rPr>
                         <w:t>totalPrice</w:t>
                       </w:r>
                       <w:proofErr w:type="gramEnd"/>
                       <w:r>
+                        <w:rPr>
+                          <w:rFonts w:ascii="Courier New" w:hAnsi="Courier New" w:cs="Courier New"/>
+                          <w:sz w:val="20"/>
+                          <w:szCs w:val="20"/>
+                        </w:rPr>
                         <w:t xml:space="preserve"> += getBookingPriceForDayByCategory(category, date);</w:t>
                       </w:r>
                     </w:p>
                     <w:p>
                       <w:pPr>
                         <w:spacing w:before="134" w:line="240" w:lineRule="auto"/>
+                        <w:rPr>
+                          <w:rFonts w:ascii="Courier New" w:hAnsi="Courier New" w:cs="Courier New"/>
+                          <w:sz w:val="20"/>
+                          <w:szCs w:val="20"/>
+                        </w:rPr>
                       </w:pPr>
                       <w:r>
+                        <w:rPr>
+                          <w:rFonts w:ascii="Courier New" w:hAnsi="Courier New" w:cs="Courier New"/>
+                          <w:sz w:val="20"/>
+                          <w:szCs w:val="20"/>
+                        </w:rPr>
                         <w:t xml:space="preserve">    }</w:t>
                       </w:r>
                     </w:p>
                     <w:p>
                       <w:pPr>
                         <w:spacing w:before="134" w:line="240" w:lineRule="auto"/>
+                        <w:rPr>
+                          <w:rFonts w:ascii="Courier New" w:hAnsi="Courier New" w:cs="Courier New"/>
+                          <w:sz w:val="20"/>
+                          <w:szCs w:val="20"/>
+                        </w:rPr>
                       </w:pPr>
                       <w:r>
+                        <w:rPr>
+                          <w:rFonts w:ascii="Courier New" w:hAnsi="Courier New" w:cs="Courier New"/>
+                          <w:sz w:val="20"/>
+                          <w:szCs w:val="20"/>
+                        </w:rPr>
                         <w:t xml:space="preserve">   </w:t>
                       </w:r>
                       <w:proofErr w:type="gramStart"/>
                       <w:r>
+                        <w:rPr>
+                          <w:rFonts w:ascii="Courier New" w:hAnsi="Courier New" w:cs="Courier New"/>
+                          <w:sz w:val="20"/>
+                          <w:szCs w:val="20"/>
+                        </w:rPr>
                         <w:t>totalPrice</w:t>
                       </w:r>
                       <w:proofErr w:type="gramEnd"/>
                       <w:r>
+                        <w:rPr>
+                          <w:rFonts w:ascii="Courier New" w:hAnsi="Courier New" w:cs="Courier New"/>
+                          <w:sz w:val="20"/>
+                          <w:szCs w:val="20"/>
+                        </w:rPr>
                         <w:t>*=getPriceRemainingPercentageByNumberOfBookingDays(arrivalDate, departureDate);</w:t>
                       </w:r>
                     </w:p>
                     <w:p>
                       <w:pPr>
                         <w:spacing w:before="134" w:line="240" w:lineRule="auto"/>
+                        <w:rPr>
+                          <w:rFonts w:ascii="Courier New" w:hAnsi="Courier New" w:cs="Courier New"/>
+                          <w:sz w:val="20"/>
+                          <w:szCs w:val="20"/>
+                        </w:rPr>
                       </w:pPr>
                       <w:r>
+                        <w:rPr>
+                          <w:rFonts w:ascii="Courier New" w:hAnsi="Courier New" w:cs="Courier New"/>
+                          <w:sz w:val="20"/>
+                          <w:szCs w:val="20"/>
+                        </w:rPr>
                         <w:t xml:space="preserve">    </w:t>
                       </w:r>
                       <w:proofErr w:type="gramStart"/>
                       <w:r>
+                        <w:rPr>
+                          <w:rFonts w:ascii="Courier New" w:hAnsi="Courier New" w:cs="Courier New"/>
+                          <w:sz w:val="20"/>
+                          <w:szCs w:val="20"/>
+                        </w:rPr>
                         <w:t>totalPrice</w:t>
                       </w:r>
                       <w:proofErr w:type="gramEnd"/>
                       <w:r>
+                        <w:rPr>
+                          <w:rFonts w:ascii="Courier New" w:hAnsi="Courier New" w:cs="Courier New"/>
+                          <w:sz w:val="20"/>
+                          <w:szCs w:val="20"/>
+                        </w:rPr>
                         <w:t xml:space="preserve"> *= getPriceIncreasePercentageByNumberOfBookingInLastDay();</w:t>
                       </w:r>
                     </w:p>
                     <w:p>
                       <w:pPr>
                         <w:spacing w:before="134" w:line="240" w:lineRule="auto"/>
+                        <w:rPr>
+                          <w:rFonts w:ascii="Courier New" w:hAnsi="Courier New" w:cs="Courier New"/>
+                          <w:sz w:val="20"/>
+                          <w:szCs w:val="20"/>
+                        </w:rPr>
                       </w:pPr>
                       <w:r>
+                        <w:rPr>
+                          <w:rFonts w:ascii="Courier New" w:hAnsi="Courier New" w:cs="Courier New"/>
+                          <w:sz w:val="20"/>
+                          <w:szCs w:val="20"/>
+                        </w:rPr>
                         <w:t xml:space="preserve">    </w:t>
                       </w:r>
                       <w:proofErr w:type="gramStart"/>
                       <w:r>
+                        <w:rPr>
+                          <w:rFonts w:ascii="Courier New" w:hAnsi="Courier New" w:cs="Courier New"/>
+                          <w:sz w:val="20"/>
+                          <w:szCs w:val="20"/>
+                        </w:rPr>
                         <w:t>totalPrice</w:t>
                       </w:r>
                       <w:proofErr w:type="gramEnd"/>
                       <w:r>
+                        <w:rPr>
+                          <w:rFonts w:ascii="Courier New" w:hAnsi="Courier New" w:cs="Courier New"/>
+                          <w:sz w:val="20"/>
+                          <w:szCs w:val="20"/>
+                        </w:rPr>
                         <w:t>*=getPriceDiscountPercentageByCustomerPreviousBookings(email);</w:t>
                       </w:r>
                     </w:p>
                     <w:p>
                       <w:pPr>
                         <w:spacing w:before="134" w:line="240" w:lineRule="auto"/>
+                        <w:rPr>
+                          <w:rFonts w:ascii="Courier New" w:hAnsi="Courier New" w:cs="Courier New"/>
+                          <w:sz w:val="20"/>
+                          <w:szCs w:val="20"/>
+                        </w:rPr>
                       </w:pPr>
                       <w:r>
+                        <w:rPr>
+                          <w:rFonts w:ascii="Courier New" w:hAnsi="Courier New" w:cs="Courier New"/>
+                          <w:sz w:val="20"/>
+                          <w:szCs w:val="20"/>
+                        </w:rPr>
                         <w:t xml:space="preserve">    </w:t>
                       </w:r>
                       <w:proofErr w:type="gramStart"/>
                       <w:r>
+                        <w:rPr>
+                          <w:rFonts w:ascii="Courier New" w:hAnsi="Courier New" w:cs="Courier New"/>
+                          <w:sz w:val="20"/>
+                          <w:szCs w:val="20"/>
+                        </w:rPr>
                         <w:t>return</w:t>
                       </w:r>
                       <w:proofErr w:type="gramEnd"/>
                       <w:r>
+                        <w:rPr>
+                          <w:rFonts w:ascii="Courier New" w:hAnsi="Courier New" w:cs="Courier New"/>
+                          <w:sz w:val="20"/>
+                          <w:szCs w:val="20"/>
+                        </w:rPr>
                         <w:t xml:space="preserve"> Precision.round(totalPrice, 2);</w:t>
                       </w:r>
                     </w:p>
                     <w:p>
                       <w:pPr>
                         <w:spacing w:before="134" w:line="240" w:lineRule="auto"/>
+                        <w:rPr>
+                          <w:rFonts w:ascii="Courier New" w:hAnsi="Courier New" w:cs="Courier New"/>
+                          <w:sz w:val="20"/>
+                          <w:szCs w:val="20"/>
+                        </w:rPr>
                       </w:pPr>
                       <w:r>
+                        <w:rPr>
+                          <w:rFonts w:ascii="Courier New" w:hAnsi="Courier New" w:cs="Courier New"/>
+                          <w:sz w:val="20"/>
+                          <w:szCs w:val="20"/>
+                        </w:rPr>
                         <w:t>}</w:t>
                       </w:r>
                     </w:p>
@@ -21617,7 +22289,7 @@
           <w:lang w:val="ro-RO"/>
         </w:rPr>
         <w:pict>
-          <v:shape id="_x0000_i1034" type="#_x0000_t75" style="width:454.5pt;height:212.25pt">
+          <v:shape id="_x0000_i1034" type="#_x0000_t75" style="width:454.55pt;height:212.25pt">
             <v:imagedata r:id="rId22" o:title="a1"/>
           </v:shape>
         </w:pict>
@@ -22252,7 +22924,7 @@
           <w:lang w:val="ro-RO"/>
         </w:rPr>
         <w:pict>
-          <v:shape id="_x0000_i1035" type="#_x0000_t75" style="width:454.5pt;height:3in">
+          <v:shape id="_x0000_i1035" type="#_x0000_t75" style="width:454.55pt;height:3in">
             <v:imagedata r:id="rId23" o:title="s0"/>
           </v:shape>
         </w:pict>
@@ -22311,7 +22983,7 @@
           <w:szCs w:val="24"/>
         </w:rPr>
         <w:pict>
-          <v:shape id="_x0000_i1036" type="#_x0000_t75" style="width:453.75pt;height:212.25pt">
+          <v:shape id="_x0000_i1036" type="#_x0000_t75" style="width:453.9pt;height:212.25pt">
             <v:imagedata r:id="rId24" o:title="s1"/>
           </v:shape>
         </w:pict>
@@ -25943,6 +26615,8 @@
           <w:lang w:bidi="en-US"/>
         </w:rPr>
       </w:pPr>
+      <w:bookmarkStart w:id="0" w:name="_GoBack"/>
+      <w:bookmarkEnd w:id="0"/>
     </w:p>
     <w:sectPr>
       <w:footerReference w:type="default" r:id="rId67"/>
@@ -26015,7 +26689,7 @@
           <w:rPr>
             <w:noProof/>
           </w:rPr>
-          <w:t>6</w:t>
+          <w:t>36</w:t>
         </w:r>
         <w:r>
           <w:rPr>
@@ -28309,7 +28983,7 @@
 </file>
 
 <file path=customXml/itemProps1.xml><?xml version="1.0" encoding="utf-8"?>
-<ds:datastoreItem xmlns:ds="http://schemas.openxmlformats.org/officeDocument/2006/customXml" ds:itemID="{39CAFA15-8EED-42F2-8E41-1BB1FF61FE7E}">
+<ds:datastoreItem xmlns:ds="http://schemas.openxmlformats.org/officeDocument/2006/customXml" ds:itemID="{AB2441BF-77D3-4747-93C5-949F6C16D398}">
   <ds:schemaRefs>
     <ds:schemaRef ds:uri="http://schemas.openxmlformats.org/officeDocument/2006/bibliography"/>
   </ds:schemaRefs>

</xml_diff>